<commit_message>
modification et ajout de fichier au projet fin d'année
</commit_message>
<xml_diff>
--- a/3_Mon_Projet_Fil_Rouge/Projet fin d'étude.docx
+++ b/3_Mon_Projet_Fil_Rouge/Projet fin d'étude.docx
@@ -233,8 +233,58 @@
     </w:p>
     <w:p/>
     <w:p>
+      <w:hyperlink r:id="rId9" w:history="1">
+        <w:r>
+          <w:rPr>
+            <w:rStyle w:val="Lienhypertexte"/>
+          </w:rPr>
+          <w:t>https://www.ibrahima-ndaw.com/fr/blog/parallax-effect-with-10-lines-of-javascript/</w:t>
+        </w:r>
+      </w:hyperlink>
+    </w:p>
+    <w:p/>
+    <w:p/>
+    <w:p/>
+    <w:p/>
+    <w:p>
       <w:r>
-        <w:t>https://www.ibrahima-ndaw.com/fr/blog/parallax-effect-with-10-lines-of-javascript/</w:t>
+        <w:t>Site intéressant</w:t>
+      </w:r>
+    </w:p>
+    <w:p/>
+    <w:p>
+      <w:hyperlink r:id="rId10" w:history="1">
+        <w:r>
+          <w:rPr>
+            <w:rStyle w:val="Lienhypertexte"/>
+          </w:rPr>
+          <w:t>https://www.bonpourleclimat.org/une-alimentation-bplc/</w:t>
+        </w:r>
+      </w:hyperlink>
+    </w:p>
+    <w:p>
+      <w:hyperlink r:id="rId11" w:history="1">
+        <w:r>
+          <w:rPr>
+            <w:rStyle w:val="Lienhypertexte"/>
+          </w:rPr>
+          <w:t>https://avenirclimatique.org/</w:t>
+        </w:r>
+      </w:hyperlink>
+    </w:p>
+    <w:p>
+      <w:hyperlink r:id="rId12" w:history="1">
+        <w:r>
+          <w:rPr>
+            <w:rStyle w:val="Lienhypertexte"/>
+          </w:rPr>
+          <w:t>https://www.teragir.org/</w:t>
+        </w:r>
+      </w:hyperlink>
+    </w:p>
+    <w:p>
+      <w:r>
+        <w:t>https://reseauactionclimat.org/</w:t>
       </w:r>
     </w:p>
     <w:sectPr>

</xml_diff>

<commit_message>
ajout d'information et d'images pour le projet fil rouge
</commit_message>
<xml_diff>
--- a/3_Mon_Projet_Fil_Rouge/Projet fin d'étude.docx
+++ b/3_Mon_Projet_Fil_Rouge/Projet fin d'étude.docx
@@ -283,10 +283,47 @@
       </w:hyperlink>
     </w:p>
     <w:p>
-      <w:r>
-        <w:t>https://reseauactionclimat.org/</w:t>
-      </w:r>
-    </w:p>
+      <w:hyperlink r:id="rId13" w:history="1">
+        <w:r>
+          <w:rPr>
+            <w:rStyle w:val="Lienhypertexte"/>
+          </w:rPr>
+          <w:t>https://reseauactionclimat.org/</w:t>
+        </w:r>
+      </w:hyperlink>
+    </w:p>
+    <w:p/>
+    <w:p>
+      <w:hyperlink r:id="rId14" w:history="1">
+        <w:r>
+          <w:rPr>
+            <w:rStyle w:val="Lienhypertexte"/>
+          </w:rPr>
+          <w:t>https://www.amisdelaterre.org/</w:t>
+        </w:r>
+      </w:hyperlink>
+    </w:p>
+    <w:p>
+      <w:hyperlink r:id="rId15" w:history="1">
+        <w:r>
+          <w:rPr>
+            <w:rStyle w:val="Lienhypertexte"/>
+          </w:rPr>
+          <w:t>https://fresqueduclimat.org/</w:t>
+        </w:r>
+      </w:hyperlink>
+    </w:p>
+    <w:p>
+      <w:hyperlink r:id="rId16" w:history="1">
+        <w:r>
+          <w:rPr>
+            <w:rStyle w:val="Lienhypertexte"/>
+          </w:rPr>
+          <w:t>https://alternatiba.eu/</w:t>
+        </w:r>
+      </w:hyperlink>
+    </w:p>
+    <w:p/>
     <w:sectPr>
       <w:pgSz w:w="11906" w:h="16838"/>
       <w:pgMar w:top="1417" w:right="1417" w:bottom="1417" w:left="1417" w:header="708" w:footer="708" w:gutter="0"/>
@@ -744,6 +781,18 @@
       <w:shd w:val="clear" w:color="auto" w:fill="E1DFDD"/>
     </w:rPr>
   </w:style>
+  <w:style w:type="character" w:styleId="Lienhypertextesuivivisit">
+    <w:name w:val="FollowedHyperlink"/>
+    <w:basedOn w:val="Policepardfaut"/>
+    <w:uiPriority w:val="99"/>
+    <w:semiHidden/>
+    <w:unhideWhenUsed/>
+    <w:rsid w:val="004967C4"/>
+    <w:rPr>
+      <w:color w:val="954F72" w:themeColor="followedHyperlink"/>
+      <w:u w:val="single"/>
+    </w:rPr>
+  </w:style>
 </w:styles>
 </file>
 

</xml_diff>

<commit_message>
ajout de TP et modification fihcier word projet
</commit_message>
<xml_diff>
--- a/3_Mon_Projet_Fil_Rouge/Projet fin d'étude.docx
+++ b/3_Mon_Projet_Fil_Rouge/Projet fin d'étude.docx
@@ -225,11 +225,9 @@
     <w:p/>
     <w:p/>
     <w:p>
-      <w:proofErr w:type="gramStart"/>
       <w:r>
         <w:t>techniques</w:t>
       </w:r>
-      <w:proofErr w:type="gramEnd"/>
     </w:p>
     <w:p/>
     <w:p>
@@ -314,6 +312,11 @@
       </w:hyperlink>
     </w:p>
     <w:p>
+      <w:pPr>
+        <w:rPr>
+          <w:rStyle w:val="Lienhypertexte"/>
+        </w:rPr>
+      </w:pPr>
       <w:hyperlink r:id="rId16" w:history="1">
         <w:r>
           <w:rPr>
@@ -323,6 +326,64 @@
         </w:r>
       </w:hyperlink>
     </w:p>
+    <w:p>
+      <w:pPr>
+        <w:rPr>
+          <w:rStyle w:val="Lienhypertexte"/>
+        </w:rPr>
+      </w:pPr>
+    </w:p>
+    <w:p>
+      <w:pPr>
+        <w:rPr>
+          <w:rStyle w:val="Lienhypertexte"/>
+        </w:rPr>
+      </w:pPr>
+      <w:r>
+        <w:rPr>
+          <w:rStyle w:val="Lienhypertexte"/>
+        </w:rPr>
+        <w:t>https://rebellion.global/fr/blog/2020/08/20/reduce-your-carbon-footprint/</w:t>
+      </w:r>
+    </w:p>
+    <w:p>
+      <w:pPr>
+        <w:rPr>
+          <w:rStyle w:val="Lienhypertexte"/>
+        </w:rPr>
+      </w:pPr>
+    </w:p>
+    <w:p>
+      <w:pPr>
+        <w:rPr>
+          <w:rStyle w:val="Lienhypertexte"/>
+        </w:rPr>
+      </w:pPr>
+    </w:p>
+    <w:p>
+      <w:hyperlink r:id="rId17" w:history="1">
+        <w:r>
+          <w:rPr>
+            <w:rStyle w:val="Lienhypertexte"/>
+          </w:rPr>
+          <w:t>https://fonts.google.com/?preview.text=Change%20ton%20climat&amp;preview.text_type=custom&amp;classification=Handwriting&amp;subset=latin&amp;noto.script=Latn</w:t>
+        </w:r>
+      </w:hyperlink>
+    </w:p>
+    <w:p/>
+    <w:p>
+      <w:hyperlink r:id="rId18" w:history="1">
+        <w:r>
+          <w:rPr>
+            <w:rStyle w:val="Lienhypertexte"/>
+          </w:rPr>
+          <w:t>https://fonts.google.com/specimen/Montserrat?stroke=Sans+Serif&amp;vfonly=true&amp;subset=latin&amp;noto.script=Latn</w:t>
+        </w:r>
+      </w:hyperlink>
+    </w:p>
+    <w:p/>
+    <w:p/>
+    <w:p/>
     <w:p/>
     <w:sectPr>
       <w:pgSz w:w="11906" w:h="16838"/>

</xml_diff>

<commit_message>
ajout et tri du dossier fil rouge
</commit_message>
<xml_diff>
--- a/3_Mon_Projet_Fil_Rouge/Projet fin d'étude.docx
+++ b/3_Mon_Projet_Fil_Rouge/Projet fin d'étude.docx
@@ -225,9 +225,11 @@
     <w:p/>
     <w:p/>
     <w:p>
+      <w:proofErr w:type="gramStart"/>
       <w:r>
         <w:t>techniques</w:t>
       </w:r>
+      <w:proofErr w:type="gramEnd"/>
     </w:p>
     <w:p/>
     <w:p>
@@ -241,6 +243,39 @@
       </w:hyperlink>
     </w:p>
     <w:p/>
+    <w:p/>
+    <w:p>
+      <w:r>
+        <w:t xml:space="preserve">Chiffre </w:t>
+      </w:r>
+      <w:proofErr w:type="gramStart"/>
+      <w:r>
+        <w:t>C02</w:t>
+      </w:r>
+      <w:proofErr w:type="gramEnd"/>
+    </w:p>
+    <w:p>
+      <w:hyperlink r:id="rId10" w:history="1">
+        <w:r>
+          <w:rPr>
+            <w:rStyle w:val="Lienhypertexte"/>
+          </w:rPr>
+          <w:t>https://www.statistiques.developpement-durable.gouv.fr/edition-numerique/chiffres-cles-du-climat-2022/6-emissions-de-co2-hors-utcatf</w:t>
+        </w:r>
+      </w:hyperlink>
+    </w:p>
+    <w:p/>
+    <w:p/>
+    <w:p>
+      <w:hyperlink r:id="rId11" w:history="1">
+        <w:r>
+          <w:rPr>
+            <w:rStyle w:val="Lienhypertexte"/>
+          </w:rPr>
+          <w:t>https://www.lightfoot.fr/savoir-plus</w:t>
+        </w:r>
+      </w:hyperlink>
+    </w:p>
     <w:p/>
     <w:p/>
     <w:p/>
@@ -251,7 +286,7 @@
     </w:p>
     <w:p/>
     <w:p>
-      <w:hyperlink r:id="rId10" w:history="1">
+      <w:hyperlink r:id="rId12" w:history="1">
         <w:r>
           <w:rPr>
             <w:rStyle w:val="Lienhypertexte"/>
@@ -261,7 +296,7 @@
       </w:hyperlink>
     </w:p>
     <w:p>
-      <w:hyperlink r:id="rId11" w:history="1">
+      <w:hyperlink r:id="rId13" w:history="1">
         <w:r>
           <w:rPr>
             <w:rStyle w:val="Lienhypertexte"/>
@@ -271,7 +306,7 @@
       </w:hyperlink>
     </w:p>
     <w:p>
-      <w:hyperlink r:id="rId12" w:history="1">
+      <w:hyperlink r:id="rId14" w:history="1">
         <w:r>
           <w:rPr>
             <w:rStyle w:val="Lienhypertexte"/>
@@ -281,7 +316,7 @@
       </w:hyperlink>
     </w:p>
     <w:p>
-      <w:hyperlink r:id="rId13" w:history="1">
+      <w:hyperlink r:id="rId15" w:history="1">
         <w:r>
           <w:rPr>
             <w:rStyle w:val="Lienhypertexte"/>
@@ -292,7 +327,7 @@
     </w:p>
     <w:p/>
     <w:p>
-      <w:hyperlink r:id="rId14" w:history="1">
+      <w:hyperlink r:id="rId16" w:history="1">
         <w:r>
           <w:rPr>
             <w:rStyle w:val="Lienhypertexte"/>
@@ -302,7 +337,7 @@
       </w:hyperlink>
     </w:p>
     <w:p>
-      <w:hyperlink r:id="rId15" w:history="1">
+      <w:hyperlink r:id="rId17" w:history="1">
         <w:r>
           <w:rPr>
             <w:rStyle w:val="Lienhypertexte"/>
@@ -317,7 +352,7 @@
           <w:rStyle w:val="Lienhypertexte"/>
         </w:rPr>
       </w:pPr>
-      <w:hyperlink r:id="rId16" w:history="1">
+      <w:hyperlink r:id="rId18" w:history="1">
         <w:r>
           <w:rPr>
             <w:rStyle w:val="Lienhypertexte"/>
@@ -343,6 +378,7 @@
         <w:rPr>
           <w:rStyle w:val="Lienhypertexte"/>
         </w:rPr>
+        <w:lastRenderedPageBreak/>
         <w:t>https://rebellion.global/fr/blog/2020/08/20/reduce-your-carbon-footprint/</w:t>
       </w:r>
     </w:p>
@@ -361,7 +397,7 @@
       </w:pPr>
     </w:p>
     <w:p>
-      <w:hyperlink r:id="rId17" w:history="1">
+      <w:hyperlink r:id="rId19" w:history="1">
         <w:r>
           <w:rPr>
             <w:rStyle w:val="Lienhypertexte"/>
@@ -372,7 +408,7 @@
     </w:p>
     <w:p/>
     <w:p>
-      <w:hyperlink r:id="rId18" w:history="1">
+      <w:hyperlink r:id="rId20" w:history="1">
         <w:r>
           <w:rPr>
             <w:rStyle w:val="Lienhypertexte"/>
@@ -382,6 +418,18 @@
       </w:hyperlink>
     </w:p>
     <w:p/>
+    <w:p/>
+    <w:p/>
+    <w:p>
+      <w:hyperlink r:id="rId21" w:history="1">
+        <w:r>
+          <w:rPr>
+            <w:rStyle w:val="Lienhypertexte"/>
+          </w:rPr>
+          <w:t>https://www.image-map.net/</w:t>
+        </w:r>
+      </w:hyperlink>
+    </w:p>
     <w:p/>
     <w:p/>
     <w:p/>

</xml_diff>